<commit_message>
Updated credits to remove placeholder attributions and add reference to documentation.  Updated documentation to meet MLA requirement.
</commit_message>
<xml_diff>
--- a/WPIn Love documentation.docx
+++ b/WPIn Love documentation.docx
@@ -1698,6 +1698,504 @@
         </w:rPr>
       </w:pPr>
     </w:p>
+    <w:p>
+      <w:pPr>
+        <w:ind w:left="720" w:hanging="720"/>
+        <w:rPr>
+          <w:sz w:val="24"/>
+          <w:szCs w:val="24"/>
+        </w:rPr>
+      </w:pPr>
+      <w:proofErr w:type="spellStart"/>
+      <w:proofErr w:type="gramStart"/>
+      <w:r>
+        <w:rPr>
+          <w:sz w:val="24"/>
+          <w:szCs w:val="24"/>
+        </w:rPr>
+        <w:t>DeKoVFX</w:t>
+      </w:r>
+      <w:proofErr w:type="spellEnd"/>
+      <w:r>
+        <w:rPr>
+          <w:sz w:val="24"/>
+          <w:szCs w:val="24"/>
+        </w:rPr>
+        <w:t>.</w:t>
+      </w:r>
+      <w:proofErr w:type="gramEnd"/>
+      <w:r>
+        <w:rPr>
+          <w:sz w:val="24"/>
+          <w:szCs w:val="24"/>
+        </w:rPr>
+        <w:t xml:space="preserve"> </w:t>
+      </w:r>
+      <w:proofErr w:type="gramStart"/>
+      <w:r>
+        <w:rPr>
+          <w:sz w:val="24"/>
+          <w:szCs w:val="24"/>
+        </w:rPr>
+        <w:t>“</w:t>
+      </w:r>
+      <w:proofErr w:type="spellStart"/>
+      <w:r>
+        <w:rPr>
+          <w:sz w:val="24"/>
+          <w:szCs w:val="24"/>
+        </w:rPr>
+        <w:t>FumeFX</w:t>
+      </w:r>
+      <w:proofErr w:type="spellEnd"/>
+      <w:r>
+        <w:rPr>
+          <w:sz w:val="24"/>
+          <w:szCs w:val="24"/>
+        </w:rPr>
+        <w:t xml:space="preserve"> Explosion sample.”</w:t>
+      </w:r>
+      <w:proofErr w:type="gramEnd"/>
+      <w:r>
+        <w:rPr>
+          <w:sz w:val="24"/>
+          <w:szCs w:val="24"/>
+        </w:rPr>
+        <w:t xml:space="preserve"> </w:t>
+      </w:r>
+      <w:proofErr w:type="gramStart"/>
+      <w:r>
+        <w:rPr>
+          <w:sz w:val="24"/>
+          <w:szCs w:val="24"/>
+        </w:rPr>
+        <w:t>Online video clip.</w:t>
+      </w:r>
+      <w:proofErr w:type="gramEnd"/>
+      <w:r>
+        <w:rPr>
+          <w:sz w:val="24"/>
+          <w:szCs w:val="24"/>
+        </w:rPr>
+        <w:t xml:space="preserve"> </w:t>
+      </w:r>
+      <w:proofErr w:type="gramStart"/>
+      <w:r>
+        <w:rPr>
+          <w:i/>
+          <w:sz w:val="24"/>
+          <w:szCs w:val="24"/>
+        </w:rPr>
+        <w:t>YouTube</w:t>
+      </w:r>
+      <w:r>
+        <w:rPr>
+          <w:sz w:val="24"/>
+          <w:szCs w:val="24"/>
+        </w:rPr>
+        <w:t>.</w:t>
+      </w:r>
+      <w:proofErr w:type="gramEnd"/>
+      <w:r>
+        <w:rPr>
+          <w:sz w:val="24"/>
+          <w:szCs w:val="24"/>
+        </w:rPr>
+        <w:t xml:space="preserve"> YouTube, 2</w:t>
+      </w:r>
+      <w:r>
+        <w:rPr>
+          <w:sz w:val="24"/>
+          <w:szCs w:val="24"/>
+        </w:rPr>
+        <w:t>0</w:t>
+      </w:r>
+      <w:r>
+        <w:rPr>
+          <w:sz w:val="24"/>
+          <w:szCs w:val="24"/>
+        </w:rPr>
+        <w:t xml:space="preserve"> </w:t>
+      </w:r>
+      <w:r>
+        <w:rPr>
+          <w:sz w:val="24"/>
+          <w:szCs w:val="24"/>
+        </w:rPr>
+        <w:t xml:space="preserve">Aug. 2012. </w:t>
+      </w:r>
+      <w:proofErr w:type="gramStart"/>
+      <w:r>
+        <w:rPr>
+          <w:sz w:val="24"/>
+          <w:szCs w:val="24"/>
+        </w:rPr>
+        <w:t>Web.</w:t>
+      </w:r>
+      <w:proofErr w:type="gramEnd"/>
+      <w:r>
+        <w:rPr>
+          <w:sz w:val="24"/>
+          <w:szCs w:val="24"/>
+        </w:rPr>
+        <w:t xml:space="preserve"> 28</w:t>
+      </w:r>
+      <w:r>
+        <w:rPr>
+          <w:sz w:val="24"/>
+          <w:szCs w:val="24"/>
+        </w:rPr>
+        <w:t xml:space="preserve"> Sept. 2015.</w:t>
+      </w:r>
+    </w:p>
+    <w:p>
+      <w:pPr>
+        <w:ind w:left="720" w:hanging="720"/>
+        <w:rPr>
+          <w:sz w:val="24"/>
+          <w:szCs w:val="24"/>
+        </w:rPr>
+      </w:pPr>
+      <w:proofErr w:type="spellStart"/>
+      <w:proofErr w:type="gramStart"/>
+      <w:r>
+        <w:rPr>
+          <w:sz w:val="24"/>
+          <w:szCs w:val="24"/>
+        </w:rPr>
+        <w:t>GamingSoundEffects</w:t>
+      </w:r>
+      <w:proofErr w:type="spellEnd"/>
+      <w:r>
+        <w:rPr>
+          <w:sz w:val="24"/>
+          <w:szCs w:val="24"/>
+        </w:rPr>
+        <w:t>.</w:t>
+      </w:r>
+      <w:proofErr w:type="gramEnd"/>
+      <w:r>
+        <w:rPr>
+          <w:sz w:val="24"/>
+          <w:szCs w:val="24"/>
+        </w:rPr>
+        <w:t xml:space="preserve"> </w:t>
+      </w:r>
+      <w:proofErr w:type="gramStart"/>
+      <w:r>
+        <w:rPr>
+          <w:sz w:val="24"/>
+          <w:szCs w:val="24"/>
+        </w:rPr>
+        <w:t>“Punch Sound Effect.”</w:t>
+      </w:r>
+      <w:proofErr w:type="gramEnd"/>
+      <w:r>
+        <w:rPr>
+          <w:sz w:val="24"/>
+          <w:szCs w:val="24"/>
+        </w:rPr>
+        <w:t xml:space="preserve"> </w:t>
+      </w:r>
+      <w:proofErr w:type="gramStart"/>
+      <w:r>
+        <w:rPr>
+          <w:sz w:val="24"/>
+          <w:szCs w:val="24"/>
+        </w:rPr>
+        <w:t>Online video clip.</w:t>
+      </w:r>
+      <w:proofErr w:type="gramEnd"/>
+      <w:r>
+        <w:rPr>
+          <w:sz w:val="24"/>
+          <w:szCs w:val="24"/>
+        </w:rPr>
+        <w:t xml:space="preserve"> </w:t>
+      </w:r>
+      <w:proofErr w:type="gramStart"/>
+      <w:r>
+        <w:rPr>
+          <w:i/>
+          <w:sz w:val="24"/>
+          <w:szCs w:val="24"/>
+        </w:rPr>
+        <w:t>YouTube</w:t>
+      </w:r>
+      <w:r>
+        <w:rPr>
+          <w:sz w:val="24"/>
+          <w:szCs w:val="24"/>
+        </w:rPr>
+        <w:t>.</w:t>
+      </w:r>
+      <w:proofErr w:type="gramEnd"/>
+      <w:r>
+        <w:rPr>
+          <w:sz w:val="24"/>
+          <w:szCs w:val="24"/>
+        </w:rPr>
+        <w:t xml:space="preserve"> YouTube, 27 Sept. 2013. </w:t>
+      </w:r>
+      <w:proofErr w:type="gramStart"/>
+      <w:r>
+        <w:rPr>
+          <w:sz w:val="24"/>
+          <w:szCs w:val="24"/>
+        </w:rPr>
+        <w:t>Web.</w:t>
+      </w:r>
+      <w:proofErr w:type="gramEnd"/>
+      <w:r>
+        <w:rPr>
+          <w:sz w:val="24"/>
+          <w:szCs w:val="24"/>
+        </w:rPr>
+        <w:t xml:space="preserve"> 20 Sept. 2015.</w:t>
+      </w:r>
+    </w:p>
+    <w:p>
+      <w:pPr>
+        <w:ind w:left="720" w:hanging="720"/>
+        <w:rPr>
+          <w:sz w:val="24"/>
+          <w:szCs w:val="24"/>
+        </w:rPr>
+      </w:pPr>
+      <w:proofErr w:type="spellStart"/>
+      <w:proofErr w:type="gramStart"/>
+      <w:r>
+        <w:rPr>
+          <w:sz w:val="24"/>
+          <w:szCs w:val="24"/>
+        </w:rPr>
+        <w:t>Myuu</w:t>
+      </w:r>
+      <w:proofErr w:type="spellEnd"/>
+      <w:r>
+        <w:rPr>
+          <w:sz w:val="24"/>
+          <w:szCs w:val="24"/>
+        </w:rPr>
+        <w:t>.</w:t>
+      </w:r>
+      <w:proofErr w:type="gramEnd"/>
+      <w:r>
+        <w:rPr>
+          <w:sz w:val="24"/>
+          <w:szCs w:val="24"/>
+        </w:rPr>
+        <w:t xml:space="preserve"> </w:t>
+      </w:r>
+      <w:proofErr w:type="gramStart"/>
+      <w:r>
+        <w:rPr>
+          <w:sz w:val="24"/>
+          <w:szCs w:val="24"/>
+        </w:rPr>
+        <w:t>“Lament.”</w:t>
+      </w:r>
+      <w:proofErr w:type="gramEnd"/>
+      <w:r>
+        <w:rPr>
+          <w:sz w:val="24"/>
+          <w:szCs w:val="24"/>
+        </w:rPr>
+        <w:t xml:space="preserve"> </w:t>
+      </w:r>
+      <w:proofErr w:type="spellStart"/>
+      <w:proofErr w:type="gramStart"/>
+      <w:r>
+        <w:rPr>
+          <w:sz w:val="24"/>
+          <w:szCs w:val="24"/>
+        </w:rPr>
+        <w:t>SoundCloud</w:t>
+      </w:r>
+      <w:proofErr w:type="spellEnd"/>
+      <w:r>
+        <w:rPr>
+          <w:sz w:val="24"/>
+          <w:szCs w:val="24"/>
+        </w:rPr>
+        <w:t>, 2015.</w:t>
+      </w:r>
+      <w:proofErr w:type="gramEnd"/>
+      <w:r>
+        <w:rPr>
+          <w:sz w:val="24"/>
+          <w:szCs w:val="24"/>
+        </w:rPr>
+        <w:t xml:space="preserve"> </w:t>
+      </w:r>
+      <w:proofErr w:type="gramStart"/>
+      <w:r>
+        <w:rPr>
+          <w:sz w:val="24"/>
+          <w:szCs w:val="24"/>
+        </w:rPr>
+        <w:t>Web.</w:t>
+      </w:r>
+      <w:proofErr w:type="gramEnd"/>
+    </w:p>
+    <w:p>
+      <w:pPr>
+        <w:ind w:left="720" w:hanging="720"/>
+        <w:rPr>
+          <w:sz w:val="24"/>
+          <w:szCs w:val="24"/>
+        </w:rPr>
+      </w:pPr>
+      <w:proofErr w:type="spellStart"/>
+      <w:proofErr w:type="gramStart"/>
+      <w:r>
+        <w:rPr>
+          <w:sz w:val="24"/>
+          <w:szCs w:val="24"/>
+        </w:rPr>
+        <w:t>Myuu</w:t>
+      </w:r>
+      <w:proofErr w:type="spellEnd"/>
+      <w:r>
+        <w:rPr>
+          <w:sz w:val="24"/>
+          <w:szCs w:val="24"/>
+        </w:rPr>
+        <w:t>.</w:t>
+      </w:r>
+      <w:proofErr w:type="gramEnd"/>
+      <w:r>
+        <w:rPr>
+          <w:sz w:val="24"/>
+          <w:szCs w:val="24"/>
+        </w:rPr>
+        <w:t xml:space="preserve"> </w:t>
+      </w:r>
+      <w:proofErr w:type="gramStart"/>
+      <w:r>
+        <w:rPr>
+          <w:sz w:val="24"/>
+          <w:szCs w:val="24"/>
+        </w:rPr>
+        <w:t>“Memento (Visual Novel Music).”</w:t>
+      </w:r>
+      <w:proofErr w:type="gramEnd"/>
+      <w:r>
+        <w:rPr>
+          <w:sz w:val="24"/>
+          <w:szCs w:val="24"/>
+        </w:rPr>
+        <w:t xml:space="preserve"> </w:t>
+      </w:r>
+      <w:proofErr w:type="spellStart"/>
+      <w:proofErr w:type="gramStart"/>
+      <w:r>
+        <w:rPr>
+          <w:sz w:val="24"/>
+          <w:szCs w:val="24"/>
+        </w:rPr>
+        <w:t>SoundCloud</w:t>
+      </w:r>
+      <w:proofErr w:type="spellEnd"/>
+      <w:r>
+        <w:rPr>
+          <w:sz w:val="24"/>
+          <w:szCs w:val="24"/>
+        </w:rPr>
+        <w:t>, 2015.</w:t>
+      </w:r>
+      <w:proofErr w:type="gramEnd"/>
+      <w:r>
+        <w:rPr>
+          <w:sz w:val="24"/>
+          <w:szCs w:val="24"/>
+        </w:rPr>
+        <w:t xml:space="preserve"> </w:t>
+      </w:r>
+      <w:proofErr w:type="gramStart"/>
+      <w:r>
+        <w:rPr>
+          <w:sz w:val="24"/>
+          <w:szCs w:val="24"/>
+        </w:rPr>
+        <w:t>Web.</w:t>
+      </w:r>
+      <w:proofErr w:type="gramEnd"/>
+    </w:p>
+    <w:p>
+      <w:pPr>
+        <w:ind w:left="720" w:hanging="720"/>
+        <w:rPr>
+          <w:sz w:val="24"/>
+          <w:szCs w:val="24"/>
+        </w:rPr>
+      </w:pPr>
+      <w:r>
+        <w:rPr>
+          <w:i/>
+          <w:sz w:val="24"/>
+          <w:szCs w:val="24"/>
+        </w:rPr>
+        <w:t>Phoenix Wright: Ace Attorney</w:t>
+      </w:r>
+      <w:r>
+        <w:rPr>
+          <w:sz w:val="24"/>
+          <w:szCs w:val="24"/>
+        </w:rPr>
+        <w:t xml:space="preserve">. </w:t>
+      </w:r>
+      <w:proofErr w:type="spellStart"/>
+      <w:proofErr w:type="gramStart"/>
+      <w:r>
+        <w:rPr>
+          <w:sz w:val="24"/>
+          <w:szCs w:val="24"/>
+        </w:rPr>
+        <w:t>Capcom</w:t>
+      </w:r>
+      <w:proofErr w:type="spellEnd"/>
+      <w:r>
+        <w:rPr>
+          <w:sz w:val="24"/>
+          <w:szCs w:val="24"/>
+        </w:rPr>
+        <w:t>.</w:t>
+      </w:r>
+      <w:proofErr w:type="gramEnd"/>
+      <w:r>
+        <w:rPr>
+          <w:sz w:val="24"/>
+          <w:szCs w:val="24"/>
+        </w:rPr>
+        <w:t xml:space="preserve"> 2001. Video game.</w:t>
+      </w:r>
+    </w:p>
+    <w:p>
+      <w:pPr>
+        <w:jc w:val="center"/>
+        <w:rPr>
+          <w:sz w:val="24"/>
+          <w:szCs w:val="24"/>
+        </w:rPr>
+      </w:pPr>
+    </w:p>
+    <w:p>
+      <w:pPr>
+        <w:jc w:val="center"/>
+        <w:rPr>
+          <w:sz w:val="24"/>
+          <w:szCs w:val="24"/>
+        </w:rPr>
+      </w:pPr>
+      <w:r>
+        <w:rPr>
+          <w:sz w:val="24"/>
+          <w:szCs w:val="24"/>
+        </w:rPr>
+        <w:t>Corresponding File Names</w:t>
+      </w:r>
+    </w:p>
     <w:tbl>
       <w:tblPr>
         <w:tblStyle w:val="PlainTable1"/>
@@ -1753,14 +2251,30 @@
                 <w:u w:val="single"/>
               </w:rPr>
             </w:pPr>
-            <w:hyperlink r:id="rId5" w:history="1">
+            <w:hyperlink r:id="rId6" w:history="1">
               <w:r>
                 <w:rPr>
                   <w:rStyle w:val="Hyperlink"/>
                   <w:sz w:val="24"/>
                   <w:szCs w:val="24"/>
                 </w:rPr>
-                <w:t>https://www.youtube.com/watch?v=RHFN4-BLcIo</w:t>
+                <w:t>https://www.youtub</w:t>
+              </w:r>
+              <w:r>
+                <w:rPr>
+                  <w:rStyle w:val="Hyperlink"/>
+                  <w:sz w:val="24"/>
+                  <w:szCs w:val="24"/>
+                </w:rPr>
+                <w:t>e</w:t>
+              </w:r>
+              <w:r>
+                <w:rPr>
+                  <w:rStyle w:val="Hyperlink"/>
+                  <w:sz w:val="24"/>
+                  <w:szCs w:val="24"/>
+                </w:rPr>
+                <w:t>.com/watch?v=RHFN4-BLcIo</w:t>
               </w:r>
             </w:hyperlink>
           </w:p>
@@ -1815,6 +2329,23 @@
                 <w:sz w:val="24"/>
                 <w:szCs w:val="24"/>
               </w:rPr>
+              <w:t>https://soundcloud.com/myuu/memento-visual-novel-music</w:t>
+            </w:r>
+          </w:p>
+          <w:p>
+            <w:pPr>
+              <w:jc w:val="center"/>
+              <w:cnfStyle w:val="000000100000"/>
+              <w:rPr>
+                <w:sz w:val="24"/>
+                <w:szCs w:val="24"/>
+              </w:rPr>
+            </w:pPr>
+            <w:r>
+              <w:rPr>
+                <w:sz w:val="24"/>
+                <w:szCs w:val="24"/>
+              </w:rPr>
               <w:t xml:space="preserve">Composer: </w:t>
             </w:r>
             <w:proofErr w:type="spellStart"/>
@@ -1863,6 +2394,23 @@
             <w:noWrap/>
             <w:hideMark/>
           </w:tcPr>
+          <w:p>
+            <w:pPr>
+              <w:jc w:val="center"/>
+              <w:cnfStyle w:val="000000000000"/>
+              <w:rPr>
+                <w:sz w:val="24"/>
+                <w:szCs w:val="24"/>
+              </w:rPr>
+            </w:pPr>
+            <w:r>
+              <w:rPr>
+                <w:sz w:val="24"/>
+                <w:szCs w:val="24"/>
+              </w:rPr>
+              <w:t>https://soundcloud.com/myuu/lament</w:t>
+            </w:r>
+          </w:p>
           <w:p>
             <w:pPr>
               <w:jc w:val="center"/>
@@ -2378,6 +2926,7 @@
           <w:sz w:val="24"/>
           <w:szCs w:val="24"/>
         </w:rPr>
+        <w:lastRenderedPageBreak/>
         <w:drawing>
           <wp:inline distT="0" distB="0" distL="0" distR="0">
             <wp:extent cx="1356360" cy="1401572"/>
@@ -2396,10 +2945,10 @@
                     </pic:cNvPicPr>
                   </pic:nvPicPr>
                   <pic:blipFill rotWithShape="1">
-                    <a:blip r:embed="rId6" cstate="print">
+                    <a:blip r:embed="rId7" cstate="print">
                       <a:extLst>
                         <a:ext uri="{28A0092B-C50C-407E-A947-70E740481C1C}">
-                          <a14:useLocalDpi xmlns:a14="http://schemas.microsoft.com/office/drawing/2010/main" xmlns:wps="http://schemas.microsoft.com/office/word/2010/wordprocessingShape" xmlns:wpi="http://schemas.microsoft.com/office/word/2010/wordprocessingInk" xmlns:wpg="http://schemas.microsoft.com/office/word/2010/wordprocessingGroup" xmlns:w15="http://schemas.microsoft.com/office/word/2012/wordml" xmlns:w14="http://schemas.microsoft.com/office/word/2010/wordml" xmlns:w="http://schemas.openxmlformats.org/wordprocessingml/2006/main" xmlns:w10="urn:schemas-microsoft-com:office:word" xmlns:wp14="http://schemas.microsoft.com/office/word/2010/wordprocessingDrawing" xmlns:v="urn:schemas-microsoft-com:vml" xmlns:o="urn:schemas-microsoft-com:office:office" xmlns:mc="http://schemas.openxmlformats.org/markup-compatibility/2006" xmlns:wpc="http://schemas.microsoft.com/office/word/2010/wordprocessingCanvas" xmlns="" val="0"/>
+                          <a14:useLocalDpi xmlns="" xmlns:wpc="http://schemas.microsoft.com/office/word/2010/wordprocessingCanvas" xmlns:mc="http://schemas.openxmlformats.org/markup-compatibility/2006" xmlns:o="urn:schemas-microsoft-com:office:office" xmlns:v="urn:schemas-microsoft-com:vml" xmlns:wp14="http://schemas.microsoft.com/office/word/2010/wordprocessingDrawing" xmlns:w10="urn:schemas-microsoft-com:office:word" xmlns:w="http://schemas.openxmlformats.org/wordprocessingml/2006/main" xmlns:w14="http://schemas.microsoft.com/office/word/2010/wordml" xmlns:w15="http://schemas.microsoft.com/office/word/2012/wordml" xmlns:wpg="http://schemas.microsoft.com/office/word/2010/wordprocessingGroup" xmlns:wpi="http://schemas.microsoft.com/office/word/2010/wordprocessingInk" xmlns:wps="http://schemas.microsoft.com/office/word/2010/wordprocessingShape" xmlns:a14="http://schemas.microsoft.com/office/drawing/2010/main" val="0"/>
                         </a:ext>
                       </a:extLst>
                     </a:blip>
@@ -2420,7 +2969,7 @@
                     </a:ln>
                     <a:extLst>
                       <a:ext uri="{53640926-AAD7-44D8-BBD7-CCE9431645EC}">
-                        <a14:shadowObscured xmlns:a14="http://schemas.microsoft.com/office/drawing/2010/main" xmlns:wps="http://schemas.microsoft.com/office/word/2010/wordprocessingShape" xmlns:wpi="http://schemas.microsoft.com/office/word/2010/wordprocessingInk" xmlns:wpg="http://schemas.microsoft.com/office/word/2010/wordprocessingGroup" xmlns:w15="http://schemas.microsoft.com/office/word/2012/wordml" xmlns:w14="http://schemas.microsoft.com/office/word/2010/wordml" xmlns:w="http://schemas.openxmlformats.org/wordprocessingml/2006/main" xmlns:w10="urn:schemas-microsoft-com:office:word" xmlns:wp14="http://schemas.microsoft.com/office/word/2010/wordprocessingDrawing" xmlns:v="urn:schemas-microsoft-com:vml" xmlns:o="urn:schemas-microsoft-com:office:office" xmlns:mc="http://schemas.openxmlformats.org/markup-compatibility/2006" xmlns:wpc="http://schemas.microsoft.com/office/word/2010/wordprocessingCanvas" xmlns=""/>
+                        <a14:shadowObscured xmlns="" xmlns:wpc="http://schemas.microsoft.com/office/word/2010/wordprocessingCanvas" xmlns:mc="http://schemas.openxmlformats.org/markup-compatibility/2006" xmlns:o="urn:schemas-microsoft-com:office:office" xmlns:v="urn:schemas-microsoft-com:vml" xmlns:wp14="http://schemas.microsoft.com/office/word/2010/wordprocessingDrawing" xmlns:w10="urn:schemas-microsoft-com:office:word" xmlns:w="http://schemas.openxmlformats.org/wordprocessingml/2006/main" xmlns:w14="http://schemas.microsoft.com/office/word/2010/wordml" xmlns:w15="http://schemas.microsoft.com/office/word/2012/wordml" xmlns:wpg="http://schemas.microsoft.com/office/word/2010/wordprocessingGroup" xmlns:wpi="http://schemas.microsoft.com/office/word/2010/wordprocessingInk" xmlns:wps="http://schemas.microsoft.com/office/word/2010/wordprocessingShape" xmlns:a14="http://schemas.microsoft.com/office/drawing/2010/main"/>
                       </a:ext>
                     </a:extLst>
                   </pic:spPr>
@@ -2468,10 +3017,10 @@
                     </pic:cNvPicPr>
                   </pic:nvPicPr>
                   <pic:blipFill rotWithShape="1">
-                    <a:blip r:embed="rId7" cstate="print">
+                    <a:blip r:embed="rId8" cstate="print">
                       <a:extLst>
                         <a:ext uri="{28A0092B-C50C-407E-A947-70E740481C1C}">
-                          <a14:useLocalDpi xmlns:a14="http://schemas.microsoft.com/office/drawing/2010/main" xmlns:wps="http://schemas.microsoft.com/office/word/2010/wordprocessingShape" xmlns:wpi="http://schemas.microsoft.com/office/word/2010/wordprocessingInk" xmlns:wpg="http://schemas.microsoft.com/office/word/2010/wordprocessingGroup" xmlns:w15="http://schemas.microsoft.com/office/word/2012/wordml" xmlns:w14="http://schemas.microsoft.com/office/word/2010/wordml" xmlns:w="http://schemas.openxmlformats.org/wordprocessingml/2006/main" xmlns:w10="urn:schemas-microsoft-com:office:word" xmlns:wp14="http://schemas.microsoft.com/office/word/2010/wordprocessingDrawing" xmlns:v="urn:schemas-microsoft-com:vml" xmlns:o="urn:schemas-microsoft-com:office:office" xmlns:mc="http://schemas.openxmlformats.org/markup-compatibility/2006" xmlns:wpc="http://schemas.microsoft.com/office/word/2010/wordprocessingCanvas" xmlns="" val="0"/>
+                          <a14:useLocalDpi xmlns="" xmlns:wpc="http://schemas.microsoft.com/office/word/2010/wordprocessingCanvas" xmlns:mc="http://schemas.openxmlformats.org/markup-compatibility/2006" xmlns:o="urn:schemas-microsoft-com:office:office" xmlns:v="urn:schemas-microsoft-com:vml" xmlns:wp14="http://schemas.microsoft.com/office/word/2010/wordprocessingDrawing" xmlns:w10="urn:schemas-microsoft-com:office:word" xmlns:w="http://schemas.openxmlformats.org/wordprocessingml/2006/main" xmlns:w14="http://schemas.microsoft.com/office/word/2010/wordml" xmlns:w15="http://schemas.microsoft.com/office/word/2012/wordml" xmlns:wpg="http://schemas.microsoft.com/office/word/2010/wordprocessingGroup" xmlns:wpi="http://schemas.microsoft.com/office/word/2010/wordprocessingInk" xmlns:wps="http://schemas.microsoft.com/office/word/2010/wordprocessingShape" xmlns:a14="http://schemas.microsoft.com/office/drawing/2010/main" val="0"/>
                         </a:ext>
                       </a:extLst>
                     </a:blip>
@@ -2492,7 +3041,7 @@
                     </a:ln>
                     <a:extLst>
                       <a:ext uri="{53640926-AAD7-44D8-BBD7-CCE9431645EC}">
-                        <a14:shadowObscured xmlns:a14="http://schemas.microsoft.com/office/drawing/2010/main" xmlns:wps="http://schemas.microsoft.com/office/word/2010/wordprocessingShape" xmlns:wpi="http://schemas.microsoft.com/office/word/2010/wordprocessingInk" xmlns:wpg="http://schemas.microsoft.com/office/word/2010/wordprocessingGroup" xmlns:w15="http://schemas.microsoft.com/office/word/2012/wordml" xmlns:w14="http://schemas.microsoft.com/office/word/2010/wordml" xmlns:w="http://schemas.openxmlformats.org/wordprocessingml/2006/main" xmlns:w10="urn:schemas-microsoft-com:office:word" xmlns:wp14="http://schemas.microsoft.com/office/word/2010/wordprocessingDrawing" xmlns:v="urn:schemas-microsoft-com:vml" xmlns:o="urn:schemas-microsoft-com:office:office" xmlns:mc="http://schemas.openxmlformats.org/markup-compatibility/2006" xmlns:wpc="http://schemas.microsoft.com/office/word/2010/wordprocessingCanvas" xmlns=""/>
+                        <a14:shadowObscured xmlns="" xmlns:wpc="http://schemas.microsoft.com/office/word/2010/wordprocessingCanvas" xmlns:mc="http://schemas.openxmlformats.org/markup-compatibility/2006" xmlns:o="urn:schemas-microsoft-com:office:office" xmlns:v="urn:schemas-microsoft-com:vml" xmlns:wp14="http://schemas.microsoft.com/office/word/2010/wordprocessingDrawing" xmlns:w10="urn:schemas-microsoft-com:office:word" xmlns:w="http://schemas.openxmlformats.org/wordprocessingml/2006/main" xmlns:w14="http://schemas.microsoft.com/office/word/2010/wordml" xmlns:w15="http://schemas.microsoft.com/office/word/2012/wordml" xmlns:wpg="http://schemas.microsoft.com/office/word/2010/wordprocessingGroup" xmlns:wpi="http://schemas.microsoft.com/office/word/2010/wordprocessingInk" xmlns:wps="http://schemas.microsoft.com/office/word/2010/wordprocessingShape" xmlns:a14="http://schemas.microsoft.com/office/drawing/2010/main"/>
                       </a:ext>
                     </a:extLst>
                   </pic:spPr>
@@ -3207,6 +3756,18 @@
       <w:szCs w:val="16"/>
     </w:rPr>
   </w:style>
+  <w:style w:type="character" w:styleId="FollowedHyperlink">
+    <w:name w:val="FollowedHyperlink"/>
+    <w:basedOn w:val="DefaultParagraphFont"/>
+    <w:uiPriority w:val="99"/>
+    <w:semiHidden/>
+    <w:unhideWhenUsed/>
+    <w:rsid w:val="005E4A82"/>
+    <w:rPr>
+      <w:color w:val="954F72" w:themeColor="followedHyperlink"/>
+      <w:u w:val="single"/>
+    </w:rPr>
+  </w:style>
 </w:styles>
 </file>
 
@@ -3465,8 +4026,20 @@
   <a:extraClrSchemeLst/>
   <a:extLst>
     <a:ext uri="{05A4C25C-085E-4340-85A3-A5531E510DB2}">
-      <thm15:themeFamily xmlns:thm15="http://schemas.microsoft.com/office/thememl/2012/main" xmlns="" name="Office Theme" id="{62F939B6-93AF-4DB8-9C6B-D6C7DFDC589F}" vid="{4A3C46E8-61CC-4603-A589-7422A47A8E4A}"/>
+      <thm15:themeFamily xmlns="" xmlns:thm15="http://schemas.microsoft.com/office/thememl/2012/main" name="Office Theme" id="{62F939B6-93AF-4DB8-9C6B-D6C7DFDC589F}" vid="{4A3C46E8-61CC-4603-A589-7422A47A8E4A}"/>
     </a:ext>
   </a:extLst>
 </a:theme>
+</file>
+
+<file path=customXml/item1.xml><?xml version="1.0" encoding="utf-8"?>
+<b:Sources xmlns:b="http://schemas.openxmlformats.org/officeDocument/2006/bibliography" xmlns="http://schemas.openxmlformats.org/officeDocument/2006/bibliography" SelectedStyle="\APA.XSL" StyleName="APA Fifth Edition"/>
+</file>
+
+<file path=customXml/itemProps1.xml><?xml version="1.0" encoding="utf-8"?>
+<ds:datastoreItem xmlns:ds="http://schemas.openxmlformats.org/officeDocument/2006/customXml" ds:itemID="{D82920D1-8529-414E-BFE9-9C82FBCC6FE3}">
+  <ds:schemaRefs>
+    <ds:schemaRef ds:uri="http://schemas.openxmlformats.org/officeDocument/2006/bibliography"/>
+  </ds:schemaRefs>
+</ds:datastoreItem>
 </file>
</xml_diff>